<commit_message>
Ajout tri Bubble pour rangement du tableau
</commit_message>
<xml_diff>
--- a/src/Enonce.docx
+++ b/src/Enonce.docx
@@ -59,13 +59,84 @@
         <w:ind w:leftChars="0"/>
       </w:pPr>
       <w:r>
-        <w:t xml:space="preserve">Sortie : 3 Entrée : [2, 3, 1, 5] </w:t>
+        <w:t xml:space="preserve">Sortie : 3 </w:t>
       </w:r>
     </w:p>
     <w:p>
+      <w:pPr>
+        <w:numPr>
+          <w:ilvl w:val="0"/>
+          <w:numId w:val="0"/>
+        </w:numPr>
+        <w:bidi w:val="0"/>
+        <w:ind w:leftChars="0"/>
+      </w:pPr>
+    </w:p>
+    <w:p>
+      <w:pPr>
+        <w:numPr>
+          <w:ilvl w:val="0"/>
+          <w:numId w:val="0"/>
+        </w:numPr>
+        <w:bidi w:val="0"/>
+        <w:ind w:leftChars="0"/>
+      </w:pPr>
+      <w:r>
+        <w:t xml:space="preserve">Entrée : [2, 3, 1, 5] </w:t>
+      </w:r>
+    </w:p>
+    <w:p>
+      <w:pPr>
+        <w:numPr>
+          <w:ilvl w:val="0"/>
+          <w:numId w:val="0"/>
+        </w:numPr>
+        <w:bidi w:val="0"/>
+        <w:ind w:leftChars="0"/>
+        <w:rPr>
+          <w:rFonts w:hint="default"/>
+          <w:lang w:val="fr-FR"/>
+        </w:rPr>
+      </w:pPr>
+      <w:r>
+        <w:rPr>
+          <w:rFonts w:hint="default"/>
+          <w:lang w:val="fr-FR"/>
+        </w:rPr>
+        <w:t>Sortie : 4</w:t>
+      </w:r>
+    </w:p>
+    <w:p>
+      <w:pPr>
+        <w:numPr>
+          <w:ilvl w:val="0"/>
+          <w:numId w:val="0"/>
+        </w:numPr>
+        <w:bidi w:val="0"/>
+        <w:ind w:leftChars="0"/>
+        <w:rPr>
+          <w:rFonts w:hint="default"/>
+          <w:lang w:val="fr-FR"/>
+        </w:rPr>
+      </w:pPr>
+    </w:p>
+    <w:p>
+      <w:pPr>
+        <w:numPr>
+          <w:ilvl w:val="0"/>
+          <w:numId w:val="0"/>
+        </w:numPr>
+        <w:bidi w:val="0"/>
+        <w:ind w:leftChars="0"/>
+        <w:rPr>
+          <w:rFonts w:hint="default"/>
+          <w:lang w:val="fr-FR"/>
+        </w:rPr>
+      </w:pPr>
       <w:bookmarkStart w:id="0" w:name="_GoBack"/>
       <w:bookmarkEnd w:id="0"/>
     </w:p>
+    <w:p/>
     <w:sectPr>
       <w:pgSz w:w="11906" w:h="16838"/>
       <w:pgMar w:top="1440" w:right="1800" w:bottom="1440" w:left="1800" w:header="851" w:footer="992" w:gutter="0"/>

</xml_diff>